<commit_message>
updated report -- for real
</commit_message>
<xml_diff>
--- a/FinalProjectReportP2P.docx
+++ b/FinalProjectReportP2P.docx
@@ -164,15 +164,7 @@
         <w:rPr>
           <w:rFonts w:ascii="Times New Roman" w:hAnsi="Times New Roman" w:cs="Times New Roman"/>
         </w:rPr>
-        <w:t>gnute</w:t>
-      </w:r>
-      <w:bookmarkStart w:id="0" w:name="_GoBack"/>
-      <w:bookmarkEnd w:id="0"/>
-      <w:r>
-        <w:rPr>
-          <w:rFonts w:ascii="Times New Roman" w:hAnsi="Times New Roman" w:cs="Times New Roman"/>
-        </w:rPr>
-        <w:t>lla</w:t>
+        <w:t>gnutella</w:t>
       </w:r>
       <w:proofErr w:type="spellEnd"/>
       <w:r>
@@ -774,6 +766,121 @@
         </w:rPr>
         <w:t>the diameters always were on the higher end of the expected diameter (even at n=5000). This result was interesting, however still within the expected range of diameters.</w:t>
       </w:r>
+      <w:r>
+        <w:rPr>
+          <w:rFonts w:ascii="Times New Roman" w:hAnsi="Times New Roman" w:cs="Times New Roman"/>
+          <w:noProof/>
+        </w:rPr>
+        <w:drawing>
+          <wp:anchor distT="0" distB="0" distL="114300" distR="114300" simplePos="0" relativeHeight="251659264" behindDoc="0" locked="0" layoutInCell="1" allowOverlap="1" wp14:anchorId="2D6C7567" wp14:editId="719C13FF">
+            <wp:simplePos x="0" y="0"/>
+            <wp:positionH relativeFrom="column">
+              <wp:posOffset>0</wp:posOffset>
+            </wp:positionH>
+            <wp:positionV relativeFrom="paragraph">
+              <wp:posOffset>1050925</wp:posOffset>
+            </wp:positionV>
+            <wp:extent cx="3409950" cy="2273300"/>
+            <wp:effectExtent l="0" t="0" r="0" b="12700"/>
+            <wp:wrapTight wrapText="bothSides">
+              <wp:wrapPolygon edited="0">
+                <wp:start x="0" y="0"/>
+                <wp:lineTo x="0" y="21479"/>
+                <wp:lineTo x="21399" y="21479"/>
+                <wp:lineTo x="21399" y="0"/>
+                <wp:lineTo x="0" y="0"/>
+              </wp:wrapPolygon>
+            </wp:wrapTight>
+            <wp:docPr id="1" name="Picture 1"/>
+            <wp:cNvGraphicFramePr>
+              <a:graphicFrameLocks xmlns:a="http://schemas.openxmlformats.org/drawingml/2006/main" noChangeAspect="1"/>
+            </wp:cNvGraphicFramePr>
+            <a:graphic xmlns:a="http://schemas.openxmlformats.org/drawingml/2006/main">
+              <a:graphicData uri="http://schemas.openxmlformats.org/drawingml/2006/picture">
+                <pic:pic xmlns:pic="http://schemas.openxmlformats.org/drawingml/2006/picture">
+                  <pic:nvPicPr>
+                    <pic:cNvPr id="0" name="DiameterDistributionGraphn=5000.png"/>
+                    <pic:cNvPicPr/>
+                  </pic:nvPicPr>
+                  <pic:blipFill>
+                    <a:blip r:embed="rId9">
+                      <a:extLst>
+                        <a:ext uri="{28A0092B-C50C-407E-A947-70E740481C1C}">
+                          <a14:useLocalDpi xmlns:a14="http://schemas.microsoft.com/office/drawing/2010/main" val="0"/>
+                        </a:ext>
+                      </a:extLst>
+                    </a:blip>
+                    <a:stretch>
+                      <a:fillRect/>
+                    </a:stretch>
+                  </pic:blipFill>
+                  <pic:spPr>
+                    <a:xfrm>
+                      <a:off x="0" y="0"/>
+                      <a:ext cx="3409950" cy="2273300"/>
+                    </a:xfrm>
+                    <a:prstGeom prst="rect">
+                      <a:avLst/>
+                    </a:prstGeom>
+                  </pic:spPr>
+                </pic:pic>
+              </a:graphicData>
+            </a:graphic>
+            <wp14:sizeRelH relativeFrom="page">
+              <wp14:pctWidth>0</wp14:pctWidth>
+            </wp14:sizeRelH>
+            <wp14:sizeRelV relativeFrom="page">
+              <wp14:pctHeight>0</wp14:pctHeight>
+            </wp14:sizeRelV>
+          </wp:anchor>
+        </w:drawing>
+      </w:r>
+      <w:r>
+        <w:rPr>
+          <w:rFonts w:ascii="Times New Roman" w:hAnsi="Times New Roman" w:cs="Times New Roman"/>
+        </w:rPr>
+        <w:t xml:space="preserve"> Also the diameter is smaller at even probabilities with a graph with a higher n value. This is because there is more possible edges at this higher n value, as the number of edges = n! / </w:t>
+      </w:r>
+      <w:proofErr w:type="gramStart"/>
+      <w:r>
+        <w:rPr>
+          <w:rFonts w:ascii="Times New Roman" w:hAnsi="Times New Roman" w:cs="Times New Roman"/>
+        </w:rPr>
+        <w:t>k</w:t>
+      </w:r>
+      <w:proofErr w:type="gramEnd"/>
+      <w:r>
+        <w:rPr>
+          <w:rFonts w:ascii="Times New Roman" w:hAnsi="Times New Roman" w:cs="Times New Roman"/>
+        </w:rPr>
+        <w:t xml:space="preserve">!(n-k)! </w:t>
+      </w:r>
+      <w:proofErr w:type="gramStart"/>
+      <w:r>
+        <w:rPr>
+          <w:rFonts w:ascii="Times New Roman" w:hAnsi="Times New Roman" w:cs="Times New Roman"/>
+        </w:rPr>
+        <w:t>(</w:t>
+      </w:r>
+      <w:r>
+        <w:rPr>
+          <w:rFonts w:ascii="Times New Roman" w:hAnsi="Times New Roman" w:cs="Times New Roman"/>
+        </w:rPr>
+        <w:t>Binomial</w:t>
+      </w:r>
+      <w:r>
+        <w:rPr>
+          <w:rFonts w:ascii="Times New Roman" w:hAnsi="Times New Roman" w:cs="Times New Roman"/>
+        </w:rPr>
+        <w:t xml:space="preserve"> coefficient).</w:t>
+      </w:r>
+      <w:proofErr w:type="gramEnd"/>
+      <w:r>
+        <w:rPr>
+          <w:rFonts w:ascii="Times New Roman" w:hAnsi="Times New Roman" w:cs="Times New Roman"/>
+        </w:rPr>
+        <w:t xml:space="preserve"> This can be seen in the figure to the left.</w:t>
+      </w:r>
     </w:p>
     <w:p>
       <w:pPr>
@@ -877,7 +984,21 @@
         <w:rPr>
           <w:rFonts w:ascii="Times New Roman" w:hAnsi="Times New Roman" w:cs="Times New Roman"/>
         </w:rPr>
-        <w:t xml:space="preserve">To start this project we began by writing the code needed for the random walker. So for random walker we began by selecting a random node and checking if it was the target node, if not then we set this to be a visited node and randomly picked one of its neighbors that have not been visited yet. This process was repeated until a target node was found or until there was no possible next step. If the target node was found then the time and nodes visited were returned, if there was no target node found, then 0’s were returned for both. </w:t>
+        <w:t xml:space="preserve">To start this project we began by writing the code needed for the random walker. So for random walker we began by selecting a random node and checking if it was the target node, if not then we set this to be a visited node and randomly picked one of its neighbors that have not been visited yet. This process was repeated until a target node was found or until there was no possible </w:t>
+      </w:r>
+      <w:proofErr w:type="gramStart"/>
+      <w:r>
+        <w:rPr>
+          <w:rFonts w:ascii="Times New Roman" w:hAnsi="Times New Roman" w:cs="Times New Roman"/>
+        </w:rPr>
+        <w:t>next</w:t>
+      </w:r>
+      <w:proofErr w:type="gramEnd"/>
+      <w:r>
+        <w:rPr>
+          <w:rFonts w:ascii="Times New Roman" w:hAnsi="Times New Roman" w:cs="Times New Roman"/>
+        </w:rPr>
+        <w:t xml:space="preserve"> step. If the target node was found then the time and nodes visited were returned, if there was no target node found, then 0’s were returned for both. </w:t>
       </w:r>
     </w:p>
     <w:p>
@@ -1041,14 +1162,18 @@
         <w:rPr>
           <w:rFonts w:ascii="Times New Roman" w:hAnsi="Times New Roman" w:cs="Times New Roman"/>
         </w:rPr>
-        <w:t>-TALK ABOUT R</w:t>
-      </w:r>
-      <w:r>
-        <w:rPr>
-          <w:rFonts w:ascii="Times New Roman" w:hAnsi="Times New Roman" w:cs="Times New Roman"/>
-        </w:rPr>
-        <w:t>ESULTS FOR GNUTELLA-TYPE FLOODING HERE</w:t>
-      </w:r>
+        <w:t>-TALK ABOUT RESULTS FOR GNUTELLA-TYPE FLOODING HERE</w:t>
+      </w:r>
+    </w:p>
+    <w:p>
+      <w:pPr>
+        <w:pStyle w:val="ListParagraph"/>
+        <w:spacing w:line="480" w:lineRule="auto"/>
+        <w:ind w:left="0"/>
+        <w:rPr>
+          <w:rFonts w:ascii="Times New Roman" w:hAnsi="Times New Roman" w:cs="Times New Roman"/>
+        </w:rPr>
+      </w:pPr>
     </w:p>
     <w:p>
       <w:pPr>
@@ -1118,6 +1243,42 @@
     </w:p>
     <w:p>
       <w:pPr>
+        <w:spacing w:line="480" w:lineRule="auto"/>
+        <w:rPr>
+          <w:rFonts w:ascii="Times New Roman" w:hAnsi="Times New Roman" w:cs="Times New Roman"/>
+        </w:rPr>
+      </w:pPr>
+      <w:r>
+        <w:rPr>
+          <w:rFonts w:ascii="Times New Roman" w:hAnsi="Times New Roman" w:cs="Times New Roman"/>
+        </w:rPr>
+        <w:t xml:space="preserve">For the diameter the results were as expected when looking at our results compared to theoretical results and it was interesting to see how small the diameter got after a very small increase in the probability at higher n values (n = 5000). Even though our results did match the theoretical results for calculating the diameter of </w:t>
+      </w:r>
+      <w:proofErr w:type="spellStart"/>
+      <w:r>
+        <w:rPr>
+          <w:rFonts w:ascii="Times New Roman" w:hAnsi="Times New Roman" w:cs="Times New Roman"/>
+        </w:rPr>
+        <w:t>Erdös-Rényi</w:t>
+      </w:r>
+      <w:proofErr w:type="spellEnd"/>
+      <w:r>
+        <w:rPr>
+          <w:rFonts w:ascii="Times New Roman" w:hAnsi="Times New Roman" w:cs="Times New Roman"/>
+        </w:rPr>
+        <w:t xml:space="preserve"> graphs</w:t>
+      </w:r>
+      <w:r>
+        <w:rPr>
+          <w:rFonts w:ascii="Times New Roman" w:hAnsi="Times New Roman" w:cs="Times New Roman"/>
+        </w:rPr>
+        <w:t>, it was interesting to see that the results we got were always on the upper end of the predicted diameters.</w:t>
+      </w:r>
+      <w:bookmarkStart w:id="0" w:name="_GoBack"/>
+      <w:bookmarkEnd w:id="0"/>
+    </w:p>
+    <w:p>
+      <w:pPr>
         <w:pStyle w:val="ListParagraph"/>
         <w:spacing w:line="480" w:lineRule="auto"/>
         <w:ind w:left="0"/>
@@ -1133,7 +1294,7 @@
       </w:r>
     </w:p>
     <w:sectPr>
-      <w:headerReference w:type="default" r:id="rId9"/>
+      <w:headerReference w:type="default" r:id="rId10"/>
       <w:pgSz w:w="12240" w:h="15840"/>
       <w:pgMar w:top="1440" w:right="1440" w:bottom="1440" w:left="1440" w:header="720" w:footer="720" w:gutter="0"/>
       <w:cols w:space="720"/>
@@ -1214,7 +1375,7 @@
         <w:rStyle w:val="PageNumber"/>
         <w:noProof/>
       </w:rPr>
-      <w:t>3</w:t>
+      <w:t>4</w:t>
     </w:r>
     <w:r>
       <w:rPr>

</xml_diff>